<commit_message>
MAJ lundi 03/06 partie dev
</commit_message>
<xml_diff>
--- a/Organisation_projet_Tetris_Complement_de_Prog.docx
+++ b/Organisation_projet_Tetris_Complement_de_Prog.docx
@@ -107,13 +107,8 @@
         <w:t xml:space="preserve"> sauf fonction</w:t>
       </w:r>
       <w:r>
-        <w:t xml:space="preserve"> </w:t>
-      </w:r>
-      <w:proofErr w:type="spellStart"/>
-      <w:r>
-        <w:t>drawfill_absolute_pt</w:t>
-      </w:r>
-      <w:proofErr w:type="spellEnd"/>
+        <w:t xml:space="preserve"> drawfill_absolute_pt</w:t>
+      </w:r>
     </w:p>
     <w:p>
       <w:pPr>
@@ -172,6 +167,35 @@
         </w:numPr>
         <w:jc w:val="both"/>
       </w:pPr>
+      <w:r>
+        <w:t xml:space="preserve">Fin question 1 </w:t>
+      </w:r>
+    </w:p>
+    <w:p>
+      <w:pPr>
+        <w:pStyle w:val="Paragraphedeliste"/>
+        <w:numPr>
+          <w:ilvl w:val="0"/>
+          <w:numId w:val="4"/>
+        </w:numPr>
+        <w:jc w:val="both"/>
+      </w:pPr>
+      <w:r>
+        <w:t>Question 2 et 3</w:t>
+      </w:r>
+    </w:p>
+    <w:p>
+      <w:pPr>
+        <w:pStyle w:val="Paragraphedeliste"/>
+        <w:numPr>
+          <w:ilvl w:val="0"/>
+          <w:numId w:val="4"/>
+        </w:numPr>
+        <w:jc w:val="both"/>
+      </w:pPr>
+      <w:r>
+        <w:t>Fonctions de test de la Question 1</w:t>
+      </w:r>
     </w:p>
     <w:sectPr>
       <w:pgSz w:w="11906" w:h="16838"/>

</xml_diff>